<commit_message>
tarefas de cominicação e exxpressão, e galeria em programação de computadores
</commit_message>
<xml_diff>
--- a/comunicacao-expressao/Atividade - A COMPREENSÃO GLOBAL DO TEXTO A SER RESUMIDO.docx
+++ b/comunicacao-expressao/Atividade - A COMPREENSÃO GLOBAL DO TEXTO A SER RESUMIDO.docx
@@ -1,6 +1,6 @@
 
 <file path=word/document.xml><?xml version="1.0" encoding="utf-8"?>
-<w:document xmlns:wpc="http://schemas.microsoft.com/office/word/2010/wordprocessingCanvas" xmlns:cx="http://schemas.microsoft.com/office/drawing/2014/chartex" xmlns:cx1="http://schemas.microsoft.com/office/drawing/2015/9/8/chartex" xmlns:cx2="http://schemas.microsoft.com/office/drawing/2015/10/21/chartex" xmlns:cx3="http://schemas.microsoft.com/office/drawing/2016/5/9/chartex" xmlns:cx4="http://schemas.microsoft.com/office/drawing/2016/5/10/chartex" xmlns:cx5="http://schemas.microsoft.com/office/drawing/2016/5/11/chartex" xmlns:cx6="http://schemas.microsoft.com/office/drawing/2016/5/12/chartex" xmlns:cx7="http://schemas.microsoft.com/office/drawing/2016/5/13/chartex" xmlns:cx8="http://schemas.microsoft.com/office/drawing/2016/5/14/chartex" xmlns:mc="http://schemas.openxmlformats.org/markup-compatibility/2006" xmlns:aink="http://schemas.microsoft.com/office/drawing/2016/ink" xmlns:am3d="http://schemas.microsoft.com/office/drawing/2017/model3d" xmlns:o="urn:schemas-microsoft-com:office:office" xmlns:r="http://schemas.openxmlformats.org/officeDocument/2006/relationships" xmlns:m="http://schemas.openxmlformats.org/officeDocument/2006/math" xmlns:v="urn:schemas-microsoft-com:vml" xmlns:wp14="http://schemas.microsoft.com/office/word/2010/wordprocessingDrawing" xmlns:wp="http://schemas.openxmlformats.org/drawingml/2006/wordprocessingDrawing" xmlns:w10="urn:schemas-microsoft-com:office:word" xmlns:w="http://schemas.openxmlformats.org/wordprocessingml/2006/main" xmlns:w14="http://schemas.microsoft.com/office/word/2010/wordml" xmlns:w15="http://schemas.microsoft.com/office/word/2012/wordml" xmlns:w16cid="http://schemas.microsoft.com/office/word/2016/wordml/cid" xmlns:w16se="http://schemas.microsoft.com/office/word/2015/wordml/symex" xmlns:wpg="http://schemas.microsoft.com/office/word/2010/wordprocessingGroup" xmlns:wpi="http://schemas.microsoft.com/office/word/2010/wordprocessingInk" xmlns:wne="http://schemas.microsoft.com/office/word/2006/wordml" xmlns:wps="http://schemas.microsoft.com/office/word/2010/wordprocessingShape" mc:Ignorable="w14 w15 w16se w16cid wp14">
+<w:document xmlns:wpc="http://schemas.microsoft.com/office/word/2010/wordprocessingCanvas" xmlns:cx="http://schemas.microsoft.com/office/drawing/2014/chartex" xmlns:cx1="http://schemas.microsoft.com/office/drawing/2015/9/8/chartex" xmlns:cx2="http://schemas.microsoft.com/office/drawing/2015/10/21/chartex" xmlns:cx3="http://schemas.microsoft.com/office/drawing/2016/5/9/chartex" xmlns:cx4="http://schemas.microsoft.com/office/drawing/2016/5/10/chartex" xmlns:cx5="http://schemas.microsoft.com/office/drawing/2016/5/11/chartex" xmlns:cx6="http://schemas.microsoft.com/office/drawing/2016/5/12/chartex" xmlns:cx7="http://schemas.microsoft.com/office/drawing/2016/5/13/chartex" xmlns:cx8="http://schemas.microsoft.com/office/drawing/2016/5/14/chartex" xmlns:mc="http://schemas.openxmlformats.org/markup-compatibility/2006" xmlns:aink="http://schemas.microsoft.com/office/drawing/2016/ink" xmlns:am3d="http://schemas.microsoft.com/office/drawing/2017/model3d" xmlns:o="urn:schemas-microsoft-com:office:office" xmlns:r="http://schemas.openxmlformats.org/officeDocument/2006/relationships" xmlns:m="http://schemas.openxmlformats.org/officeDocument/2006/math" xmlns:v="urn:schemas-microsoft-com:vml" xmlns:wp14="http://schemas.microsoft.com/office/word/2010/wordprocessingDrawing" xmlns:wp="http://schemas.openxmlformats.org/drawingml/2006/wordprocessingDrawing" xmlns:w10="urn:schemas-microsoft-com:office:word" xmlns:w="http://schemas.openxmlformats.org/wordprocessingml/2006/main" xmlns:w14="http://schemas.microsoft.com/office/word/2010/wordml" xmlns:w15="http://schemas.microsoft.com/office/word/2012/wordml" xmlns:w16cex="http://schemas.microsoft.com/office/word/2018/wordml/cex" xmlns:w16cid="http://schemas.microsoft.com/office/word/2016/wordml/cid" xmlns:w16="http://schemas.microsoft.com/office/word/2018/wordml" xmlns:w16se="http://schemas.microsoft.com/office/word/2015/wordml/symex" xmlns:wpg="http://schemas.microsoft.com/office/word/2010/wordprocessingGroup" xmlns:wpi="http://schemas.microsoft.com/office/word/2010/wordprocessingInk" xmlns:wne="http://schemas.microsoft.com/office/word/2006/wordml" xmlns:wps="http://schemas.microsoft.com/office/word/2010/wordprocessingShape" mc:Ignorable="w14 w15 w16se w16cid w16 w16cex wp14">
   <w:body>
     <w:p>
       <w:pPr>
@@ -308,71 +308,7 @@
           <w:sz w:val="22"/>
           <w:szCs w:val="22"/>
         </w:rPr>
-        <w:t>Sem detalhar a questão, diríamos que, por detrás</w:t>
-      </w:r>
-      <w:r>
-        <w:rPr>
-          <w:rFonts w:ascii="Arial" w:hAnsi="Arial" w:cs="Arial"/>
-          <w:sz w:val="22"/>
-          <w:szCs w:val="22"/>
-        </w:rPr>
-        <w:t xml:space="preserve"> </w:t>
-      </w:r>
-      <w:r>
-        <w:rPr>
-          <w:rFonts w:ascii="Arial" w:hAnsi="Arial" w:cs="Arial"/>
-          <w:sz w:val="22"/>
-          <w:szCs w:val="22"/>
-        </w:rPr>
-        <w:t>da violência, funcionam poderosas estruturas. A primeira</w:t>
-      </w:r>
-      <w:r>
-        <w:rPr>
-          <w:rFonts w:ascii="Arial" w:hAnsi="Arial" w:cs="Arial"/>
-          <w:sz w:val="22"/>
-          <w:szCs w:val="22"/>
-        </w:rPr>
-        <w:t xml:space="preserve"> </w:t>
-      </w:r>
-      <w:r>
-        <w:rPr>
-          <w:rFonts w:ascii="Arial" w:hAnsi="Arial" w:cs="Arial"/>
-          <w:sz w:val="22"/>
-          <w:szCs w:val="22"/>
-        </w:rPr>
-        <w:t>delas é o caos sempre presente no processo</w:t>
-      </w:r>
-      <w:r>
-        <w:rPr>
-          <w:rFonts w:ascii="Arial" w:hAnsi="Arial" w:cs="Arial"/>
-          <w:sz w:val="22"/>
-          <w:szCs w:val="22"/>
-        </w:rPr>
-        <w:t xml:space="preserve"> </w:t>
-      </w:r>
-      <w:r>
-        <w:rPr>
-          <w:rFonts w:ascii="Arial" w:hAnsi="Arial" w:cs="Arial"/>
-          <w:sz w:val="22"/>
-          <w:szCs w:val="22"/>
-        </w:rPr>
-        <w:t>cosmogênico. Viemos de uma imensa explosão, o big</w:t>
-      </w:r>
-      <w:r>
-        <w:rPr>
-          <w:rFonts w:ascii="Arial" w:hAnsi="Arial" w:cs="Arial"/>
-          <w:sz w:val="22"/>
-          <w:szCs w:val="22"/>
-        </w:rPr>
-        <w:t xml:space="preserve"> </w:t>
-      </w:r>
-      <w:r>
-        <w:rPr>
-          <w:rFonts w:ascii="Arial" w:hAnsi="Arial" w:cs="Arial"/>
-          <w:sz w:val="22"/>
-          <w:szCs w:val="22"/>
-        </w:rPr>
-        <w:t>bang. E a evolução comporta violência em todas as suas</w:t>
+        <w:t>Sem detalhar a questão, diríamos que, por detrás da violência, funcionam poderosas estruturas. A primeira delas é o caos sempre presente no processo cosmogênico. Viemos de uma imensa explosão, o big bang. E a evolução comporta violência em todas as suas</w:t>
       </w:r>
       <w:r>
         <w:rPr>
@@ -1370,7 +1306,7 @@
         <mc:AlternateContent>
           <mc:Choice Requires="wps">
             <w:drawing>
-              <wp:anchor distT="0" distB="0" distL="114300" distR="114300" simplePos="0" relativeHeight="251659264" behindDoc="0" locked="0" layoutInCell="1" allowOverlap="1">
+              <wp:anchor distT="0" distB="0" distL="114300" distR="114300" simplePos="0" relativeHeight="251659264" behindDoc="0" locked="0" layoutInCell="1" allowOverlap="1" wp14:anchorId="4A7AEBE1" wp14:editId="68B7E423">
                 <wp:simplePos x="0" y="0"/>
                 <wp:positionH relativeFrom="column">
                   <wp:posOffset>2301240</wp:posOffset>
@@ -1510,19 +1446,7 @@
         <w:rPr>
           <w:rFonts w:ascii="Arial" w:hAnsi="Arial" w:cs="Arial"/>
         </w:rPr>
-        <w:t>_________________________________________________________________________________________________________________________________________________________________________</w:t>
-      </w:r>
-      <w:r>
-        <w:rPr>
-          <w:rFonts w:ascii="Arial" w:hAnsi="Arial" w:cs="Arial"/>
-        </w:rPr>
-        <w:t>_____</w:t>
-      </w:r>
-      <w:r>
-        <w:rPr>
-          <w:rFonts w:ascii="Arial" w:hAnsi="Arial" w:cs="Arial"/>
-        </w:rPr>
-        <w:t>_______________</w:t>
+        <w:t>_____________________________________________________________________________________________________________________________________________________________________________________________</w:t>
       </w:r>
     </w:p>
     <w:p>
@@ -1534,7 +1458,7 @@
         <mc:AlternateContent>
           <mc:Choice Requires="wps">
             <w:drawing>
-              <wp:anchor distT="0" distB="0" distL="114300" distR="114300" simplePos="0" relativeHeight="251661312" behindDoc="0" locked="0" layoutInCell="1" allowOverlap="1" wp14:anchorId="24FD086A" wp14:editId="1A3887CD">
+              <wp:anchor distT="0" distB="0" distL="114300" distR="114300" simplePos="0" relativeHeight="251661312" behindDoc="0" locked="0" layoutInCell="1" allowOverlap="1" wp14:anchorId="71B804E7" wp14:editId="3BA10B3A">
                 <wp:simplePos x="0" y="0"/>
                 <wp:positionH relativeFrom="column">
                   <wp:posOffset>2301240</wp:posOffset>
@@ -1651,7 +1575,7 @@
         <mc:AlternateContent>
           <mc:Choice Requires="wps">
             <w:drawing>
-              <wp:anchor distT="0" distB="0" distL="114300" distR="114300" simplePos="0" relativeHeight="251663360" behindDoc="0" locked="0" layoutInCell="1" allowOverlap="1" wp14:anchorId="48A4EBD1" wp14:editId="79F78298">
+              <wp:anchor distT="0" distB="0" distL="114300" distR="114300" simplePos="0" relativeHeight="251663360" behindDoc="0" locked="0" layoutInCell="1" allowOverlap="1" wp14:anchorId="2C388CE8" wp14:editId="10827C26">
                 <wp:simplePos x="0" y="0"/>
                 <wp:positionH relativeFrom="column">
                   <wp:posOffset>2301240</wp:posOffset>
@@ -1791,7 +1715,7 @@
         <mc:AlternateContent>
           <mc:Choice Requires="wps">
             <w:drawing>
-              <wp:anchor distT="0" distB="0" distL="114300" distR="114300" simplePos="0" relativeHeight="251665408" behindDoc="0" locked="0" layoutInCell="1" allowOverlap="1" wp14:anchorId="38476F9B" wp14:editId="279160DB">
+              <wp:anchor distT="0" distB="0" distL="114300" distR="114300" simplePos="0" relativeHeight="251665408" behindDoc="0" locked="0" layoutInCell="1" allowOverlap="1" wp14:anchorId="78E16570" wp14:editId="79FD7D42">
                 <wp:simplePos x="0" y="0"/>
                 <wp:positionH relativeFrom="column">
                   <wp:posOffset>2301240</wp:posOffset>
@@ -1964,7 +1888,7 @@
         <mc:AlternateContent>
           <mc:Choice Requires="wps">
             <w:drawing>
-              <wp:anchor distT="0" distB="0" distL="114300" distR="114300" simplePos="0" relativeHeight="251667456" behindDoc="0" locked="0" layoutInCell="1" allowOverlap="1" wp14:anchorId="6B85C4A7" wp14:editId="05D62D2A">
+              <wp:anchor distT="0" distB="0" distL="114300" distR="114300" simplePos="0" relativeHeight="251667456" behindDoc="0" locked="0" layoutInCell="1" allowOverlap="1" wp14:anchorId="0CBB4BAF" wp14:editId="0853320C">
                 <wp:simplePos x="0" y="0"/>
                 <wp:positionH relativeFrom="column">
                   <wp:posOffset>2301240</wp:posOffset>
@@ -2137,7 +2061,7 @@
         <mc:AlternateContent>
           <mc:Choice Requires="wps">
             <w:drawing>
-              <wp:anchor distT="0" distB="0" distL="114300" distR="114300" simplePos="0" relativeHeight="251669504" behindDoc="0" locked="0" layoutInCell="1" allowOverlap="1" wp14:anchorId="72321236" wp14:editId="05F1881F">
+              <wp:anchor distT="0" distB="0" distL="114300" distR="114300" simplePos="0" relativeHeight="251669504" behindDoc="0" locked="0" layoutInCell="1" allowOverlap="1" wp14:anchorId="7AB3B60C" wp14:editId="5B5BD355">
                 <wp:simplePos x="0" y="0"/>
                 <wp:positionH relativeFrom="column">
                   <wp:posOffset>2301240</wp:posOffset>
@@ -2451,6 +2375,7 @@
           <w:szCs w:val="22"/>
         </w:rPr>
       </w:pPr>
+      <w:proofErr w:type="gramStart"/>
       <w:r>
         <w:rPr>
           <w:rFonts w:ascii="Arial" w:hAnsi="Arial" w:cs="Arial"/>
@@ -2458,6 +2383,23 @@
           <w:szCs w:val="22"/>
         </w:rPr>
         <w:t>(</w:t>
+      </w:r>
+      <w:r>
+        <w:rPr>
+          <w:rFonts w:ascii="Arial" w:hAnsi="Arial" w:cs="Arial"/>
+          <w:sz w:val="22"/>
+          <w:szCs w:val="22"/>
+        </w:rPr>
+        <w:t xml:space="preserve">  </w:t>
+      </w:r>
+      <w:proofErr w:type="gramEnd"/>
+      <w:r>
+        <w:rPr>
+          <w:rFonts w:ascii="Arial" w:hAnsi="Arial" w:cs="Arial"/>
+          <w:sz w:val="22"/>
+          <w:szCs w:val="22"/>
+        </w:rPr>
+        <w:t xml:space="preserve">   x</w:t>
       </w:r>
       <w:r>
         <w:rPr>
@@ -2526,8 +2468,28 @@
           <w:szCs w:val="22"/>
         </w:rPr>
         <w:tab/>
-        <w:t>) ver como a palavra é formada: sufixos, prefixos, etc</w:t>
-      </w:r>
+        <w:t xml:space="preserve">) ver como a palavra é formada: sufixos, </w:t>
+      </w:r>
+      <w:proofErr w:type="gramStart"/>
+      <w:r>
+        <w:rPr>
+          <w:rFonts w:ascii="Arial" w:hAnsi="Arial" w:cs="Arial"/>
+          <w:sz w:val="22"/>
+          <w:szCs w:val="22"/>
+        </w:rPr>
+        <w:t xml:space="preserve">prefixos, </w:t>
+      </w:r>
+      <w:proofErr w:type="spellStart"/>
+      <w:r>
+        <w:rPr>
+          <w:rFonts w:ascii="Arial" w:hAnsi="Arial" w:cs="Arial"/>
+          <w:sz w:val="22"/>
+          <w:szCs w:val="22"/>
+        </w:rPr>
+        <w:t>etc</w:t>
+      </w:r>
+      <w:proofErr w:type="spellEnd"/>
+      <w:proofErr w:type="gramEnd"/>
     </w:p>
     <w:p>
       <w:pPr>
@@ -2541,6 +2503,54 @@
           <w:szCs w:val="22"/>
         </w:rPr>
       </w:pPr>
+      <w:r>
+        <w:rPr>
+          <w:noProof/>
+        </w:rPr>
+        <w:lastRenderedPageBreak/>
+        <w:drawing>
+          <wp:inline distT="0" distB="0" distL="0" distR="0" wp14:anchorId="18056C0F" wp14:editId="08D76D8B">
+            <wp:extent cx="5335326" cy="3003990"/>
+            <wp:effectExtent l="0" t="0" r="0" b="6350"/>
+            <wp:docPr id="10" name="Imagem 10"/>
+            <wp:cNvGraphicFramePr>
+              <a:graphicFrameLocks xmlns:a="http://schemas.openxmlformats.org/drawingml/2006/main" noChangeAspect="1"/>
+            </wp:cNvGraphicFramePr>
+            <a:graphic xmlns:a="http://schemas.openxmlformats.org/drawingml/2006/main">
+              <a:graphicData uri="http://schemas.openxmlformats.org/drawingml/2006/picture">
+                <pic:pic xmlns:pic="http://schemas.openxmlformats.org/drawingml/2006/picture">
+                  <pic:nvPicPr>
+                    <pic:cNvPr id="1" name=""/>
+                    <pic:cNvPicPr/>
+                  </pic:nvPicPr>
+                  <pic:blipFill rotWithShape="1">
+                    <a:blip r:embed="rId6"/>
+                    <a:srcRect l="50063"/>
+                    <a:stretch/>
+                  </pic:blipFill>
+                  <pic:spPr bwMode="auto">
+                    <a:xfrm>
+                      <a:off x="0" y="0"/>
+                      <a:ext cx="5342202" cy="3007862"/>
+                    </a:xfrm>
+                    <a:prstGeom prst="rect">
+                      <a:avLst/>
+                    </a:prstGeom>
+                    <a:ln>
+                      <a:noFill/>
+                    </a:ln>
+                    <a:extLst>
+                      <a:ext uri="{53640926-AAD7-44D8-BBD7-CCE9431645EC}">
+                        <a14:shadowObscured xmlns:a14="http://schemas.microsoft.com/office/drawing/2010/main"/>
+                      </a:ext>
+                    </a:extLst>
+                  </pic:spPr>
+                </pic:pic>
+              </a:graphicData>
+            </a:graphic>
+          </wp:inline>
+        </w:drawing>
+      </w:r>
     </w:p>
     <w:p>
       <w:pPr>
@@ -2556,11 +2566,50 @@
       </w:pPr>
       <w:r>
         <w:rPr>
-          <w:rFonts w:ascii="Arial" w:hAnsi="Arial" w:cs="Arial"/>
-          <w:sz w:val="22"/>
-          <w:szCs w:val="22"/>
-        </w:rPr>
-        <w:t>O que é processo antropogênico? Como se pode deduzir seu significado a partir de índices do texto? (8° parágrafo)</w:t>
+          <w:noProof/>
+        </w:rPr>
+        <w:drawing>
+          <wp:inline distT="0" distB="0" distL="0" distR="0" wp14:anchorId="039EFD8D" wp14:editId="33004A0E">
+            <wp:extent cx="6115050" cy="3445119"/>
+            <wp:effectExtent l="0" t="0" r="0" b="3175"/>
+            <wp:docPr id="9" name="Imagem 9"/>
+            <wp:cNvGraphicFramePr>
+              <a:graphicFrameLocks xmlns:a="http://schemas.openxmlformats.org/drawingml/2006/main" noChangeAspect="1"/>
+            </wp:cNvGraphicFramePr>
+            <a:graphic xmlns:a="http://schemas.openxmlformats.org/drawingml/2006/main">
+              <a:graphicData uri="http://schemas.openxmlformats.org/drawingml/2006/picture">
+                <pic:pic xmlns:pic="http://schemas.openxmlformats.org/drawingml/2006/picture">
+                  <pic:nvPicPr>
+                    <pic:cNvPr id="1" name=""/>
+                    <pic:cNvPicPr/>
+                  </pic:nvPicPr>
+                  <pic:blipFill rotWithShape="1">
+                    <a:blip r:embed="rId7"/>
+                    <a:srcRect l="50094"/>
+                    <a:stretch/>
+                  </pic:blipFill>
+                  <pic:spPr bwMode="auto">
+                    <a:xfrm>
+                      <a:off x="0" y="0"/>
+                      <a:ext cx="6118069" cy="3446820"/>
+                    </a:xfrm>
+                    <a:prstGeom prst="rect">
+                      <a:avLst/>
+                    </a:prstGeom>
+                    <a:ln>
+                      <a:noFill/>
+                    </a:ln>
+                    <a:extLst>
+                      <a:ext uri="{53640926-AAD7-44D8-BBD7-CCE9431645EC}">
+                        <a14:shadowObscured xmlns:a14="http://schemas.microsoft.com/office/drawing/2010/main"/>
+                      </a:ext>
+                    </a:extLst>
+                  </pic:spPr>
+                </pic:pic>
+              </a:graphicData>
+            </a:graphic>
+          </wp:inline>
+        </w:drawing>
       </w:r>
     </w:p>
     <w:p>
@@ -2575,14 +2624,6 @@
           <w:szCs w:val="22"/>
         </w:rPr>
       </w:pPr>
-      <w:r>
-        <w:rPr>
-          <w:rFonts w:ascii="Arial" w:hAnsi="Arial" w:cs="Arial"/>
-          <w:sz w:val="22"/>
-          <w:szCs w:val="22"/>
-        </w:rPr>
-        <w:t>__________________________________________________________________________________________________________________________________________</w:t>
-      </w:r>
     </w:p>
     <w:p>
       <w:pPr>
@@ -2598,11 +2639,51 @@
       </w:pPr>
       <w:r>
         <w:rPr>
-          <w:rFonts w:ascii="Arial" w:hAnsi="Arial" w:cs="Arial"/>
-          <w:sz w:val="22"/>
-          <w:szCs w:val="22"/>
-        </w:rPr>
-        <w:t xml:space="preserve">Que palavras se relacionam com a palavra voluntarístico, que são da mesma família? (8º parágrafo)  </w:t>
+          <w:noProof/>
+        </w:rPr>
+        <w:lastRenderedPageBreak/>
+        <w:drawing>
+          <wp:inline distT="0" distB="0" distL="0" distR="0" wp14:anchorId="74ED55E4" wp14:editId="1369A27E">
+            <wp:extent cx="6115050" cy="3445119"/>
+            <wp:effectExtent l="0" t="0" r="0" b="3175"/>
+            <wp:docPr id="8" name="Imagem 8"/>
+            <wp:cNvGraphicFramePr>
+              <a:graphicFrameLocks xmlns:a="http://schemas.openxmlformats.org/drawingml/2006/main" noChangeAspect="1"/>
+            </wp:cNvGraphicFramePr>
+            <a:graphic xmlns:a="http://schemas.openxmlformats.org/drawingml/2006/main">
+              <a:graphicData uri="http://schemas.openxmlformats.org/drawingml/2006/picture">
+                <pic:pic xmlns:pic="http://schemas.openxmlformats.org/drawingml/2006/picture">
+                  <pic:nvPicPr>
+                    <pic:cNvPr id="1" name=""/>
+                    <pic:cNvPicPr/>
+                  </pic:nvPicPr>
+                  <pic:blipFill rotWithShape="1">
+                    <a:blip r:embed="rId8"/>
+                    <a:srcRect l="50094"/>
+                    <a:stretch/>
+                  </pic:blipFill>
+                  <pic:spPr bwMode="auto">
+                    <a:xfrm>
+                      <a:off x="0" y="0"/>
+                      <a:ext cx="6126586" cy="3451618"/>
+                    </a:xfrm>
+                    <a:prstGeom prst="rect">
+                      <a:avLst/>
+                    </a:prstGeom>
+                    <a:ln>
+                      <a:noFill/>
+                    </a:ln>
+                    <a:extLst>
+                      <a:ext uri="{53640926-AAD7-44D8-BBD7-CCE9431645EC}">
+                        <a14:shadowObscured xmlns:a14="http://schemas.microsoft.com/office/drawing/2010/main"/>
+                      </a:ext>
+                    </a:extLst>
+                  </pic:spPr>
+                </pic:pic>
+              </a:graphicData>
+            </a:graphic>
+          </wp:inline>
+        </w:drawing>
       </w:r>
     </w:p>
     <w:p>
@@ -2623,7 +2704,7 @@
           <w:sz w:val="22"/>
           <w:szCs w:val="22"/>
         </w:rPr>
-        <w:t>__________________________________________________________________________________________________________________________________________</w:t>
+        <w:t>O que é processo antropogênico? Como se pode deduzir seu significado a partir de índices do texto? (8° parágrafo)</w:t>
       </w:r>
     </w:p>
     <w:p>
@@ -2644,7 +2725,7 @@
           <w:sz w:val="22"/>
           <w:szCs w:val="22"/>
         </w:rPr>
-        <w:t>O que significa imperativos voluntarísticos?</w:t>
+        <w:t>__________________________________________________________________________________________________________________________________________</w:t>
       </w:r>
     </w:p>
     <w:p>
@@ -2665,7 +2746,7 @@
           <w:sz w:val="22"/>
           <w:szCs w:val="22"/>
         </w:rPr>
-        <w:t>__________________________________________________________________________________________________________________________________________</w:t>
+        <w:t xml:space="preserve">Que palavras se relacionam com a palavra voluntarístico, que são da mesma família? (8º parágrafo)  </w:t>
       </w:r>
     </w:p>
     <w:p>
@@ -2686,7 +2767,7 @@
           <w:sz w:val="22"/>
           <w:szCs w:val="22"/>
         </w:rPr>
-        <w:t>Como você pode descobrir o seu significado?</w:t>
+        <w:t>__________________________________________________________________________________________________________________________________________</w:t>
       </w:r>
     </w:p>
     <w:p>
@@ -2707,7 +2788,7 @@
           <w:sz w:val="22"/>
           <w:szCs w:val="22"/>
         </w:rPr>
-        <w:t>_____________________________________________________________________</w:t>
+        <w:t>O que significa imperativos voluntarísticos?</w:t>
       </w:r>
     </w:p>
     <w:p>
@@ -2718,6 +2799,69 @@
         <w:jc w:val="both"/>
         <w:rPr>
           <w:rFonts w:ascii="Arial" w:hAnsi="Arial" w:cs="Arial"/>
+          <w:sz w:val="22"/>
+          <w:szCs w:val="22"/>
+        </w:rPr>
+      </w:pPr>
+      <w:r>
+        <w:rPr>
+          <w:rFonts w:ascii="Arial" w:hAnsi="Arial" w:cs="Arial"/>
+          <w:sz w:val="22"/>
+          <w:szCs w:val="22"/>
+        </w:rPr>
+        <w:t>__________________________________________________________________________________________________________________________________________</w:t>
+      </w:r>
+    </w:p>
+    <w:p>
+      <w:pPr>
+        <w:pStyle w:val="NormalWeb"/>
+        <w:shd w:val="clear" w:color="auto" w:fill="FFFFFF"/>
+        <w:spacing w:before="0" w:beforeAutospacing="0" w:after="0" w:afterAutospacing="0"/>
+        <w:jc w:val="both"/>
+        <w:rPr>
+          <w:rFonts w:ascii="Arial" w:hAnsi="Arial" w:cs="Arial"/>
+          <w:sz w:val="22"/>
+          <w:szCs w:val="22"/>
+        </w:rPr>
+      </w:pPr>
+      <w:r>
+        <w:rPr>
+          <w:rFonts w:ascii="Arial" w:hAnsi="Arial" w:cs="Arial"/>
+          <w:sz w:val="22"/>
+          <w:szCs w:val="22"/>
+        </w:rPr>
+        <w:t>Como você pode descobrir o seu significado?</w:t>
+      </w:r>
+    </w:p>
+    <w:p>
+      <w:pPr>
+        <w:pStyle w:val="NormalWeb"/>
+        <w:shd w:val="clear" w:color="auto" w:fill="FFFFFF"/>
+        <w:spacing w:before="0" w:beforeAutospacing="0" w:after="0" w:afterAutospacing="0"/>
+        <w:jc w:val="both"/>
+        <w:rPr>
+          <w:rFonts w:ascii="Arial" w:hAnsi="Arial" w:cs="Arial"/>
+          <w:sz w:val="22"/>
+          <w:szCs w:val="22"/>
+        </w:rPr>
+      </w:pPr>
+      <w:r>
+        <w:rPr>
+          <w:rFonts w:ascii="Arial" w:hAnsi="Arial" w:cs="Arial"/>
+          <w:sz w:val="22"/>
+          <w:szCs w:val="22"/>
+        </w:rPr>
+        <w:t>_____________________________________________________________________</w:t>
+      </w:r>
+    </w:p>
+    <w:p>
+      <w:pPr>
+        <w:pStyle w:val="NormalWeb"/>
+        <w:shd w:val="clear" w:color="auto" w:fill="FFFFFF"/>
+        <w:spacing w:before="0" w:beforeAutospacing="0" w:after="0" w:afterAutospacing="0"/>
+        <w:jc w:val="both"/>
+        <w:rPr>
+          <w:rFonts w:ascii="Arial" w:hAnsi="Arial" w:cs="Arial"/>
         </w:rPr>
       </w:pPr>
     </w:p>
@@ -2774,7 +2918,7 @@
         <mc:AlternateContent>
           <mc:Choice Requires="wps">
             <w:drawing>
-              <wp:anchor distT="0" distB="0" distL="114300" distR="114300" simplePos="0" relativeHeight="251670528" behindDoc="0" locked="0" layoutInCell="1" allowOverlap="1">
+              <wp:anchor distT="0" distB="0" distL="114300" distR="114300" simplePos="0" relativeHeight="251670528" behindDoc="0" locked="0" layoutInCell="1" allowOverlap="1" wp14:anchorId="6CC75026" wp14:editId="355AADB4">
                 <wp:simplePos x="0" y="0"/>
                 <wp:positionH relativeFrom="column">
                   <wp:posOffset>-13335</wp:posOffset>
@@ -2849,7 +2993,7 @@
           </mc:Choice>
           <mc:Fallback>
             <w:pict>
-              <v:rect id="Retângulo 7" o:spid="_x0000_s1026" style="position:absolute;left:0;text-align:left;margin-left:-1.05pt;margin-top:3.05pt;width:439.5pt;height:61.5pt;z-index:251670528;visibility:visible;mso-wrap-style:square;mso-height-percent:0;mso-wrap-distance-left:9pt;mso-wrap-distance-top:0;mso-wrap-distance-right:9pt;mso-wrap-distance-bottom:0;mso-position-horizontal:absolute;mso-position-horizontal-relative:text;mso-position-vertical:absolute;mso-position-vertical-relative:text;mso-height-percent:0;mso-height-relative:margin;v-text-anchor:middle" o:gfxdata="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" fillcolor="white [3201]" strokecolor="#70ad47 [3209]" strokeweight="1pt">
+              <v:rect w14:anchorId="6CC75026" id="Retângulo 7" o:spid="_x0000_s1026" style="position:absolute;left:0;text-align:left;margin-left:-1.05pt;margin-top:3.05pt;width:439.5pt;height:61.5pt;z-index:251670528;visibility:visible;mso-wrap-style:square;mso-height-percent:0;mso-wrap-distance-left:9pt;mso-wrap-distance-top:0;mso-wrap-distance-right:9pt;mso-wrap-distance-bottom:0;mso-position-horizontal:absolute;mso-position-horizontal-relative:text;mso-position-vertical:absolute;mso-position-vertical-relative:text;mso-height-percent:0;mso-height-relative:margin;v-text-anchor:middle" o:gfxdata="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" fillcolor="white [3201]" strokecolor="#70ad47 [3209]" strokeweight="1pt">
                 <v:textbox>
                   <w:txbxContent>
                     <w:p>
@@ -2923,30 +3067,59 @@
           <w:szCs w:val="22"/>
         </w:rPr>
       </w:pPr>
-      <w:r>
-        <w:rPr>
-          <w:rFonts w:ascii="Arial" w:hAnsi="Arial" w:cs="Arial"/>
-          <w:sz w:val="22"/>
-          <w:szCs w:val="22"/>
-        </w:rPr>
-        <w:t>____________________________________________________________________________________________________________________________________________________________________________</w:t>
-      </w:r>
-      <w:r>
-        <w:rPr>
-          <w:rFonts w:ascii="Arial" w:hAnsi="Arial" w:cs="Arial"/>
-          <w:sz w:val="22"/>
-          <w:szCs w:val="22"/>
-        </w:rPr>
-        <w:t>__________________</w:t>
-      </w:r>
-      <w:r>
-        <w:rPr>
-          <w:rFonts w:ascii="Arial" w:hAnsi="Arial" w:cs="Arial"/>
-          <w:sz w:val="22"/>
-          <w:szCs w:val="22"/>
-        </w:rPr>
-        <w:t>_________________</w:t>
-      </w:r>
+    </w:p>
+    <w:p>
+      <w:pPr>
+        <w:pStyle w:val="NormalWeb"/>
+        <w:shd w:val="clear" w:color="auto" w:fill="FFFFFF"/>
+        <w:spacing w:before="0" w:beforeAutospacing="0" w:after="0" w:afterAutospacing="0"/>
+        <w:jc w:val="both"/>
+        <w:rPr>
+          <w:rFonts w:ascii="Arial" w:hAnsi="Arial" w:cs="Arial"/>
+          <w:sz w:val="22"/>
+          <w:szCs w:val="22"/>
+        </w:rPr>
+      </w:pPr>
+      <w:r>
+        <w:rPr>
+          <w:rFonts w:ascii="Arial" w:hAnsi="Arial" w:cs="Arial"/>
+          <w:sz w:val="22"/>
+          <w:szCs w:val="22"/>
+        </w:rPr>
+        <w:t>no entanto, entretanto, todavia, apesar de, ainda que, porém, contudo</w:t>
+      </w:r>
+      <w:r>
+        <w:rPr>
+          <w:rFonts w:ascii="Arial" w:hAnsi="Arial" w:cs="Arial"/>
+          <w:sz w:val="22"/>
+          <w:szCs w:val="22"/>
+        </w:rPr>
+        <w:t xml:space="preserve"> </w:t>
+      </w:r>
+    </w:p>
+    <w:p>
+      <w:pPr>
+        <w:pStyle w:val="NormalWeb"/>
+        <w:shd w:val="clear" w:color="auto" w:fill="FFFFFF"/>
+        <w:spacing w:before="0" w:beforeAutospacing="0" w:after="0" w:afterAutospacing="0"/>
+        <w:jc w:val="both"/>
+        <w:rPr>
+          <w:rFonts w:ascii="Arial" w:hAnsi="Arial" w:cs="Arial"/>
+          <w:sz w:val="22"/>
+          <w:szCs w:val="22"/>
+        </w:rPr>
+      </w:pPr>
+    </w:p>
+    <w:p>
+      <w:pPr>
+        <w:pStyle w:val="NormalWeb"/>
+        <w:shd w:val="clear" w:color="auto" w:fill="FFFFFF"/>
+        <w:spacing w:before="0" w:beforeAutospacing="0" w:after="0" w:afterAutospacing="0"/>
+        <w:jc w:val="both"/>
+        <w:rPr>
+          <w:rFonts w:ascii="Arial" w:hAnsi="Arial" w:cs="Arial"/>
+        </w:rPr>
+      </w:pPr>
       <w:r>
         <w:rPr>
           <w:rFonts w:ascii="Arial" w:hAnsi="Arial" w:cs="Arial"/>
@@ -2964,16 +3137,74 @@
     </w:p>
     <w:p>
       <w:pPr>
-        <w:rPr>
-          <w:rFonts w:ascii="Arial" w:hAnsi="Arial" w:cs="Arial"/>
-        </w:rPr>
-      </w:pPr>
-      <w:r>
-        <w:rPr>
-          <w:rFonts w:ascii="Arial" w:hAnsi="Arial" w:cs="Arial"/>
-        </w:rPr>
-        <w:t>_______________________________________________________________________________________________________________________________________________________________________________________________________________</w:t>
-      </w:r>
+        <w:pStyle w:val="NormalWeb"/>
+        <w:shd w:val="clear" w:color="auto" w:fill="FFFFFF"/>
+        <w:spacing w:before="0" w:beforeAutospacing="0" w:after="0" w:afterAutospacing="0"/>
+        <w:jc w:val="both"/>
+        <w:rPr>
+          <w:rFonts w:ascii="Arial" w:hAnsi="Arial" w:cs="Arial"/>
+          <w:sz w:val="22"/>
+          <w:szCs w:val="22"/>
+        </w:rPr>
+      </w:pPr>
+    </w:p>
+    <w:p>
+      <w:pPr>
+        <w:rPr>
+          <w:rFonts w:ascii="Arial" w:hAnsi="Arial" w:cs="Arial"/>
+        </w:rPr>
+      </w:pPr>
+      <w:r>
+        <w:rPr>
+          <w:rFonts w:ascii="Arial" w:hAnsi="Arial" w:cs="Arial"/>
+        </w:rPr>
+        <w:t xml:space="preserve">Logo, </w:t>
+      </w:r>
+      <w:r>
+        <w:rPr>
+          <w:rFonts w:ascii="Arial" w:hAnsi="Arial" w:cs="Arial"/>
+        </w:rPr>
+        <w:t>a</w:t>
+      </w:r>
+      <w:r>
+        <w:rPr>
+          <w:rFonts w:ascii="Arial" w:hAnsi="Arial" w:cs="Arial"/>
+        </w:rPr>
+        <w:t xml:space="preserve">ssim sendo, </w:t>
+      </w:r>
+      <w:r>
+        <w:rPr>
+          <w:rFonts w:ascii="Arial" w:hAnsi="Arial" w:cs="Arial"/>
+        </w:rPr>
+        <w:t>a</w:t>
+      </w:r>
+      <w:r>
+        <w:rPr>
+          <w:rFonts w:ascii="Arial" w:hAnsi="Arial" w:cs="Arial"/>
+        </w:rPr>
+        <w:t xml:space="preserve">ssim, </w:t>
+      </w:r>
+      <w:proofErr w:type="gramStart"/>
+      <w:r>
+        <w:rPr>
+          <w:rFonts w:ascii="Arial" w:hAnsi="Arial" w:cs="Arial"/>
+        </w:rPr>
+        <w:t>Isso</w:t>
+      </w:r>
+      <w:proofErr w:type="gramEnd"/>
+      <w:r>
+        <w:rPr>
+          <w:rFonts w:ascii="Arial" w:hAnsi="Arial" w:cs="Arial"/>
+        </w:rPr>
+        <w:t xml:space="preserve"> posto</w:t>
+      </w:r>
+    </w:p>
+    <w:p>
+      <w:pPr>
+        <w:rPr>
+          <w:rFonts w:ascii="Arial" w:hAnsi="Arial" w:cs="Arial"/>
+        </w:rPr>
+      </w:pPr>
     </w:p>
     <w:p>
       <w:pPr>
@@ -3000,18 +3231,41 @@
           <w:rFonts w:ascii="Arial" w:hAnsi="Arial" w:cs="Arial"/>
         </w:rPr>
       </w:pPr>
-      <w:r>
-        <w:rPr>
-          <w:rFonts w:ascii="Arial" w:hAnsi="Arial" w:cs="Arial"/>
-        </w:rPr>
-        <w:t>_________________________________________________________________________________________________________________________________________</w:t>
-      </w:r>
-      <w:r>
-        <w:rPr>
-          <w:rFonts w:ascii="Arial" w:hAnsi="Arial" w:cs="Arial"/>
-        </w:rPr>
-        <w:t>_</w:t>
-      </w:r>
+    </w:p>
+    <w:p>
+      <w:pPr>
+        <w:rPr>
+          <w:rFonts w:ascii="Arial" w:hAnsi="Arial" w:cs="Arial"/>
+        </w:rPr>
+      </w:pPr>
+      <w:r>
+        <w:rPr>
+          <w:rFonts w:ascii="Arial" w:hAnsi="Arial" w:cs="Arial"/>
+        </w:rPr>
+        <w:lastRenderedPageBreak/>
+        <w:t xml:space="preserve">já que, uma vez que, pelo fato de, devido a, </w:t>
+      </w:r>
+      <w:proofErr w:type="gramStart"/>
+      <w:r>
+        <w:rPr>
+          <w:rFonts w:ascii="Arial" w:hAnsi="Arial" w:cs="Arial"/>
+        </w:rPr>
+        <w:t>Por</w:t>
+      </w:r>
+      <w:proofErr w:type="gramEnd"/>
+      <w:r>
+        <w:rPr>
+          <w:rFonts w:ascii="Arial" w:hAnsi="Arial" w:cs="Arial"/>
+        </w:rPr>
+        <w:t xml:space="preserve"> isso, como</w:t>
+      </w:r>
+    </w:p>
+    <w:p>
+      <w:pPr>
+        <w:rPr>
+          <w:rFonts w:ascii="Arial" w:hAnsi="Arial" w:cs="Arial"/>
+        </w:rPr>
+      </w:pPr>
     </w:p>
     <w:p>
       <w:pPr>
@@ -3144,6 +3398,11 @@
     </w:p>
     <w:p>
       <w:pPr>
+        <w:pStyle w:val="PargrafodaLista"/>
+        <w:numPr>
+          <w:ilvl w:val="0"/>
+          <w:numId w:val="7"/>
+        </w:numPr>
         <w:spacing w:after="0" w:line="240" w:lineRule="auto"/>
         <w:rPr>
           <w:rFonts w:ascii="Arial" w:hAnsi="Arial" w:cs="Arial"/>
@@ -3153,13 +3412,7 @@
         <w:rPr>
           <w:rFonts w:ascii="Arial" w:hAnsi="Arial" w:cs="Arial"/>
         </w:rPr>
-        <w:t>a)</w:t>
-      </w:r>
-      <w:r>
-        <w:rPr>
-          <w:rFonts w:ascii="Arial" w:hAnsi="Arial" w:cs="Arial"/>
-        </w:rPr>
-        <w:t xml:space="preserve"> Seu namoro foi proibido. As famílias eram inimigas.</w:t>
+        <w:t>Seu namoro foi proibido. As famílias eram inimigas.</w:t>
       </w:r>
     </w:p>
     <w:p>
@@ -3169,6 +3422,12 @@
           <w:rFonts w:ascii="Arial" w:hAnsi="Arial" w:cs="Arial"/>
         </w:rPr>
       </w:pPr>
+      <w:r>
+        <w:rPr>
+          <w:rFonts w:ascii="Arial" w:hAnsi="Arial" w:cs="Arial"/>
+        </w:rPr>
+        <w:t>Seu namoro foi proibido devido às famílias serem inimigas</w:t>
+      </w:r>
     </w:p>
     <w:p>
       <w:pPr>
@@ -3177,6 +3436,12 @@
           <w:rFonts w:ascii="Arial" w:hAnsi="Arial" w:cs="Arial"/>
         </w:rPr>
       </w:pPr>
+      <w:r>
+        <w:rPr>
+          <w:rFonts w:ascii="Arial" w:hAnsi="Arial" w:cs="Arial"/>
+        </w:rPr>
+        <w:t>Como as famílias eram inimigas, o namoro foi proibido.</w:t>
+      </w:r>
     </w:p>
     <w:p>
       <w:pPr>
@@ -3185,11 +3450,89 @@
           <w:rFonts w:ascii="Arial" w:hAnsi="Arial" w:cs="Arial"/>
         </w:rPr>
       </w:pPr>
-      <w:r>
-        <w:rPr>
-          <w:rFonts w:ascii="Arial" w:hAnsi="Arial" w:cs="Arial"/>
-        </w:rPr>
-        <w:t>b) O rio estava poluído. Os peixes conseguiram sobreviver.</w:t>
+      <w:proofErr w:type="spellStart"/>
+      <w:r>
+        <w:rPr>
+          <w:rFonts w:ascii="Arial" w:hAnsi="Arial" w:cs="Arial"/>
+        </w:rPr>
+        <w:t>Por</w:t>
+      </w:r>
+      <w:proofErr w:type="spellEnd"/>
+      <w:r>
+        <w:rPr>
+          <w:rFonts w:ascii="Arial" w:hAnsi="Arial" w:cs="Arial"/>
+        </w:rPr>
+        <w:t xml:space="preserve"> as famílias serem inimigas, o namoro foi proibido.</w:t>
+      </w:r>
+    </w:p>
+    <w:p>
+      <w:pPr>
+        <w:spacing w:after="0" w:line="240" w:lineRule="auto"/>
+        <w:rPr>
+          <w:rFonts w:ascii="Arial" w:hAnsi="Arial" w:cs="Arial"/>
+        </w:rPr>
+      </w:pPr>
+      <w:r>
+        <w:rPr>
+          <w:rFonts w:ascii="Arial" w:hAnsi="Arial" w:cs="Arial"/>
+        </w:rPr>
+        <w:t>Devido a inimizade entre as famílias, seu namoro foi proibido.</w:t>
+      </w:r>
+    </w:p>
+    <w:p>
+      <w:pPr>
+        <w:spacing w:after="0" w:line="240" w:lineRule="auto"/>
+        <w:rPr>
+          <w:rFonts w:ascii="Arial" w:hAnsi="Arial" w:cs="Arial"/>
+        </w:rPr>
+      </w:pPr>
+      <w:r>
+        <w:rPr>
+          <w:rFonts w:ascii="Arial" w:hAnsi="Arial" w:cs="Arial"/>
+        </w:rPr>
+        <w:t>As famílias eram inimigas. Logo, seu namoro foi proibido.</w:t>
+      </w:r>
+    </w:p>
+    <w:p>
+      <w:pPr>
+        <w:spacing w:after="0" w:line="240" w:lineRule="auto"/>
+        <w:rPr>
+          <w:rFonts w:ascii="Arial" w:hAnsi="Arial" w:cs="Arial"/>
+        </w:rPr>
+      </w:pPr>
+    </w:p>
+    <w:p>
+      <w:pPr>
+        <w:pStyle w:val="PargrafodaLista"/>
+        <w:numPr>
+          <w:ilvl w:val="0"/>
+          <w:numId w:val="7"/>
+        </w:numPr>
+        <w:spacing w:after="0" w:line="240" w:lineRule="auto"/>
+        <w:rPr>
+          <w:rFonts w:ascii="Arial" w:hAnsi="Arial" w:cs="Arial"/>
+        </w:rPr>
+      </w:pPr>
+      <w:r>
+        <w:rPr>
+          <w:rFonts w:ascii="Arial" w:hAnsi="Arial" w:cs="Arial"/>
+        </w:rPr>
+        <w:t>O rio estava poluído. Os peixes conseguiram sobreviver.</w:t>
+      </w:r>
+    </w:p>
+    <w:p>
+      <w:pPr>
+        <w:pStyle w:val="PargrafodaLista"/>
+        <w:spacing w:after="0" w:line="240" w:lineRule="auto"/>
+        <w:rPr>
+          <w:rFonts w:ascii="Arial" w:hAnsi="Arial" w:cs="Arial"/>
+        </w:rPr>
+      </w:pPr>
+      <w:r>
+        <w:rPr>
+          <w:rFonts w:ascii="Arial" w:hAnsi="Arial" w:cs="Arial"/>
+        </w:rPr>
+        <w:t>Ainda que o rio estivesse poluído, os peixes conseguiram sobreviver</w:t>
       </w:r>
     </w:p>
     <w:p>
@@ -3278,23 +3621,40 @@
           <w:i/>
           <w:iCs/>
         </w:rPr>
-        <w:t>Não acredite em nenhum “método” ou (pior) “metodologia” para fazer crítica de textos – não porque os métodos ou as metodologias sejam intrinsecamente maus, mas simplesmente porque eles o impedem de pensar de modo independente e de desfrutar sua liberdade intelectal em uma dimensão de pensamento que não admita regulaidades rígidas (Adaptado de Hans Ulrich Gumbrecht. In:Folha de São Paulo)</w:t>
-      </w:r>
-    </w:p>
-    <w:p>
-      <w:pPr>
-        <w:spacing w:after="0" w:line="240" w:lineRule="auto"/>
-        <w:jc w:val="both"/>
+        <w:t xml:space="preserve">Não acredite em nenhum “método” ou (pior) “metodologia” para fazer crítica de textos – não porque os métodos ou as metodologias sejam intrinsecamente maus, mas simplesmente </w:t>
+      </w:r>
+      <w:r>
         <w:rPr>
           <w:rFonts w:ascii="Arial" w:hAnsi="Arial" w:cs="Arial"/>
           <w:i/>
           <w:iCs/>
-        </w:rPr>
-      </w:pPr>
+          <w:highlight w:val="yellow"/>
+        </w:rPr>
+        <w:t>porque eles o impedem de pensar de modo independente e de desfrutar sua liberdade intelectal em uma dimensão de pensamento que não admita regulaidades rígidas</w:t>
+      </w:r>
+      <w:r>
+        <w:rPr>
+          <w:rFonts w:ascii="Arial" w:hAnsi="Arial" w:cs="Arial"/>
+          <w:i/>
+          <w:iCs/>
+        </w:rPr>
+        <w:t xml:space="preserve"> (Adaptado de Hans Ulrich Gumbrecht. In:Folha de São Paulo)</w:t>
+      </w:r>
     </w:p>
     <w:p>
       <w:pPr>
         <w:spacing w:after="0" w:line="240" w:lineRule="auto"/>
+        <w:jc w:val="both"/>
+        <w:rPr>
+          <w:rFonts w:ascii="Arial" w:hAnsi="Arial" w:cs="Arial"/>
+          <w:i/>
+          <w:iCs/>
+        </w:rPr>
+      </w:pPr>
+    </w:p>
+    <w:p>
+      <w:pPr>
+        <w:spacing w:after="0" w:line="240" w:lineRule="auto"/>
         <w:rPr>
           <w:rFonts w:ascii="Arial" w:hAnsi="Arial" w:cs="Arial"/>
           <w:b/>
@@ -3315,10 +3675,14 @@
         <w:spacing w:after="0" w:line="240" w:lineRule="auto"/>
         <w:rPr>
           <w:rFonts w:ascii="Arial" w:hAnsi="Arial" w:cs="Arial"/>
-          <w:b/>
-          <w:bCs/>
-        </w:rPr>
-      </w:pPr>
+        </w:rPr>
+      </w:pPr>
+      <w:r>
+        <w:rPr>
+          <w:rFonts w:ascii="Arial" w:hAnsi="Arial" w:cs="Arial"/>
+        </w:rPr>
+        <w:t>Não acreditar em nenhum método ou metodologia para fazer críticas de textos.</w:t>
+      </w:r>
     </w:p>
     <w:p>
       <w:pPr>
@@ -3329,6 +3693,16 @@
           <w:bCs/>
         </w:rPr>
       </w:pPr>
+    </w:p>
+    <w:p>
+      <w:pPr>
+        <w:spacing w:after="0" w:line="240" w:lineRule="auto"/>
+        <w:rPr>
+          <w:rFonts w:ascii="Arial" w:hAnsi="Arial" w:cs="Arial"/>
+          <w:b/>
+          <w:bCs/>
+        </w:rPr>
+      </w:pPr>
       <w:r>
         <w:rPr>
           <w:rFonts w:ascii="Arial" w:hAnsi="Arial" w:cs="Arial"/>
@@ -3360,10 +3734,93 @@
       <w:r>
         <w:rPr>
           <w:rFonts w:ascii="Arial" w:hAnsi="Arial" w:cs="Arial"/>
+          <w:i/>
+          <w:iCs/>
+          <w:highlight w:val="yellow"/>
+        </w:rPr>
+        <w:t xml:space="preserve">porque eles o impedem de pensar de modo independente e de desfrutar sua liberdade </w:t>
+      </w:r>
+      <w:proofErr w:type="spellStart"/>
+      <w:r>
+        <w:rPr>
+          <w:rFonts w:ascii="Arial" w:hAnsi="Arial" w:cs="Arial"/>
+          <w:i/>
+          <w:iCs/>
+          <w:highlight w:val="yellow"/>
+        </w:rPr>
+        <w:t>intelectal</w:t>
+      </w:r>
+      <w:proofErr w:type="spellEnd"/>
+      <w:r>
+        <w:rPr>
+          <w:rFonts w:ascii="Arial" w:hAnsi="Arial" w:cs="Arial"/>
+          <w:i/>
+          <w:iCs/>
+          <w:highlight w:val="yellow"/>
+        </w:rPr>
+        <w:t xml:space="preserve"> em uma dimensão de pensamento que não admita </w:t>
+      </w:r>
+      <w:proofErr w:type="spellStart"/>
+      <w:r>
+        <w:rPr>
+          <w:rFonts w:ascii="Arial" w:hAnsi="Arial" w:cs="Arial"/>
+          <w:i/>
+          <w:iCs/>
+          <w:highlight w:val="yellow"/>
+        </w:rPr>
+        <w:t>regulaidades</w:t>
+      </w:r>
+      <w:proofErr w:type="spellEnd"/>
+      <w:r>
+        <w:rPr>
+          <w:rFonts w:ascii="Arial" w:hAnsi="Arial" w:cs="Arial"/>
+          <w:i/>
+          <w:iCs/>
+          <w:highlight w:val="yellow"/>
+        </w:rPr>
+        <w:t xml:space="preserve"> rígidas</w:t>
+      </w:r>
+    </w:p>
+    <w:p>
+      <w:pPr>
+        <w:spacing w:after="0" w:line="240" w:lineRule="auto"/>
+        <w:rPr>
+          <w:rFonts w:ascii="Arial" w:hAnsi="Arial" w:cs="Arial"/>
+          <w:b/>
+          <w:bCs/>
+        </w:rPr>
+      </w:pPr>
+    </w:p>
+    <w:p>
+      <w:pPr>
+        <w:spacing w:after="0" w:line="240" w:lineRule="auto"/>
+        <w:rPr>
+          <w:rFonts w:ascii="Arial" w:hAnsi="Arial" w:cs="Arial"/>
+          <w:b/>
+          <w:bCs/>
+        </w:rPr>
+      </w:pPr>
+      <w:r>
+        <w:rPr>
+          <w:rFonts w:ascii="Arial" w:hAnsi="Arial" w:cs="Arial"/>
           <w:b/>
           <w:bCs/>
         </w:rPr>
         <w:t>Conectivo que introduz os argumentos:</w:t>
+      </w:r>
+    </w:p>
+    <w:p>
+      <w:pPr>
+        <w:spacing w:after="0" w:line="240" w:lineRule="auto"/>
+        <w:rPr>
+          <w:rFonts w:ascii="Arial" w:hAnsi="Arial" w:cs="Arial"/>
+        </w:rPr>
+      </w:pPr>
+      <w:r>
+        <w:rPr>
+          <w:rFonts w:ascii="Arial" w:hAnsi="Arial" w:cs="Arial"/>
+        </w:rPr>
+        <w:t>Porque, mas</w:t>
       </w:r>
     </w:p>
     <w:p>
@@ -3401,6 +3858,74 @@
           <w:szCs w:val="36"/>
         </w:rPr>
       </w:pPr>
+      <w:r>
+        <w:rPr>
+          <w:noProof/>
+        </w:rPr>
+        <w:lastRenderedPageBreak/>
+        <w:drawing>
+          <wp:anchor distT="0" distB="0" distL="114300" distR="114300" simplePos="0" relativeHeight="251671552" behindDoc="0" locked="0" layoutInCell="1" allowOverlap="1" wp14:anchorId="7150D47D" wp14:editId="20EE0165">
+            <wp:simplePos x="0" y="0"/>
+            <wp:positionH relativeFrom="column">
+              <wp:posOffset>-1056640</wp:posOffset>
+            </wp:positionH>
+            <wp:positionV relativeFrom="paragraph">
+              <wp:posOffset>0</wp:posOffset>
+            </wp:positionV>
+            <wp:extent cx="7482205" cy="4237990"/>
+            <wp:effectExtent l="0" t="0" r="4445" b="0"/>
+            <wp:wrapSquare wrapText="bothSides"/>
+            <wp:docPr id="11" name="Imagem 11"/>
+            <wp:cNvGraphicFramePr>
+              <a:graphicFrameLocks xmlns:a="http://schemas.openxmlformats.org/drawingml/2006/main" noChangeAspect="1"/>
+            </wp:cNvGraphicFramePr>
+            <a:graphic xmlns:a="http://schemas.openxmlformats.org/drawingml/2006/main">
+              <a:graphicData uri="http://schemas.openxmlformats.org/drawingml/2006/picture">
+                <pic:pic xmlns:pic="http://schemas.openxmlformats.org/drawingml/2006/picture">
+                  <pic:nvPicPr>
+                    <pic:cNvPr id="1" name=""/>
+                    <pic:cNvPicPr/>
+                  </pic:nvPicPr>
+                  <pic:blipFill rotWithShape="1">
+                    <a:blip r:embed="rId9">
+                      <a:extLst>
+                        <a:ext uri="{28A0092B-C50C-407E-A947-70E740481C1C}">
+                          <a14:useLocalDpi xmlns:a14="http://schemas.microsoft.com/office/drawing/2010/main" val="0"/>
+                        </a:ext>
+                      </a:extLst>
+                    </a:blip>
+                    <a:srcRect l="50358"/>
+                    <a:stretch/>
+                  </pic:blipFill>
+                  <pic:spPr bwMode="auto">
+                    <a:xfrm>
+                      <a:off x="0" y="0"/>
+                      <a:ext cx="7482205" cy="4237990"/>
+                    </a:xfrm>
+                    <a:prstGeom prst="rect">
+                      <a:avLst/>
+                    </a:prstGeom>
+                    <a:ln>
+                      <a:noFill/>
+                    </a:ln>
+                    <a:extLst>
+                      <a:ext uri="{53640926-AAD7-44D8-BBD7-CCE9431645EC}">
+                        <a14:shadowObscured xmlns:a14="http://schemas.microsoft.com/office/drawing/2010/main"/>
+                      </a:ext>
+                    </a:extLst>
+                  </pic:spPr>
+                </pic:pic>
+              </a:graphicData>
+            </a:graphic>
+            <wp14:sizeRelH relativeFrom="margin">
+              <wp14:pctWidth>0</wp14:pctWidth>
+            </wp14:sizeRelH>
+            <wp14:sizeRelV relativeFrom="margin">
+              <wp14:pctHeight>0</wp14:pctHeight>
+            </wp14:sizeRelV>
+          </wp:anchor>
+        </w:drawing>
+      </w:r>
     </w:p>
     <w:p>
       <w:pPr>
@@ -3412,15 +3937,12 @@
           <w:bCs/>
         </w:rPr>
       </w:pPr>
-      <w:bookmarkStart w:id="0" w:name="_GoBack"/>
-      <w:bookmarkEnd w:id="0"/>
-      <w:r>
-        <w:rPr>
-          <w:rFonts w:ascii="Arial" w:hAnsi="Arial" w:cs="Arial"/>
-          <w:b/>
-          <w:bCs/>
-        </w:rPr>
-        <w:lastRenderedPageBreak/>
+      <w:r>
+        <w:rPr>
+          <w:rFonts w:ascii="Arial" w:hAnsi="Arial" w:cs="Arial"/>
+          <w:b/>
+          <w:bCs/>
+        </w:rPr>
         <w:t xml:space="preserve"> </w:t>
       </w:r>
     </w:p>
@@ -3435,7 +3957,7 @@
 </file>
 
 <file path=word/numbering.xml><?xml version="1.0" encoding="utf-8"?>
-<w:numbering xmlns:wpc="http://schemas.microsoft.com/office/word/2010/wordprocessingCanvas" xmlns:cx="http://schemas.microsoft.com/office/drawing/2014/chartex" xmlns:cx1="http://schemas.microsoft.com/office/drawing/2015/9/8/chartex" xmlns:cx2="http://schemas.microsoft.com/office/drawing/2015/10/21/chartex" xmlns:cx3="http://schemas.microsoft.com/office/drawing/2016/5/9/chartex" xmlns:cx4="http://schemas.microsoft.com/office/drawing/2016/5/10/chartex" xmlns:cx5="http://schemas.microsoft.com/office/drawing/2016/5/11/chartex" xmlns:cx6="http://schemas.microsoft.com/office/drawing/2016/5/12/chartex" xmlns:cx7="http://schemas.microsoft.com/office/drawing/2016/5/13/chartex" xmlns:cx8="http://schemas.microsoft.com/office/drawing/2016/5/14/chartex" xmlns:mc="http://schemas.openxmlformats.org/markup-compatibility/2006" xmlns:aink="http://schemas.microsoft.com/office/drawing/2016/ink" xmlns:am3d="http://schemas.microsoft.com/office/drawing/2017/model3d" xmlns:o="urn:schemas-microsoft-com:office:office" xmlns:r="http://schemas.openxmlformats.org/officeDocument/2006/relationships" xmlns:m="http://schemas.openxmlformats.org/officeDocument/2006/math" xmlns:v="urn:schemas-microsoft-com:vml" xmlns:wp14="http://schemas.microsoft.com/office/word/2010/wordprocessingDrawing" xmlns:wp="http://schemas.openxmlformats.org/drawingml/2006/wordprocessingDrawing" xmlns:w10="urn:schemas-microsoft-com:office:word" xmlns:w="http://schemas.openxmlformats.org/wordprocessingml/2006/main" xmlns:w14="http://schemas.microsoft.com/office/word/2010/wordml" xmlns:w15="http://schemas.microsoft.com/office/word/2012/wordml" xmlns:w16cid="http://schemas.microsoft.com/office/word/2016/wordml/cid" xmlns:w16se="http://schemas.microsoft.com/office/word/2015/wordml/symex" xmlns:wpg="http://schemas.microsoft.com/office/word/2010/wordprocessingGroup" xmlns:wpi="http://schemas.microsoft.com/office/word/2010/wordprocessingInk" xmlns:wne="http://schemas.microsoft.com/office/word/2006/wordml" xmlns:wps="http://schemas.microsoft.com/office/word/2010/wordprocessingShape" mc:Ignorable="w14 w15 w16se w16cid wp14">
+<w:numbering xmlns:wpc="http://schemas.microsoft.com/office/word/2010/wordprocessingCanvas" xmlns:cx="http://schemas.microsoft.com/office/drawing/2014/chartex" xmlns:cx1="http://schemas.microsoft.com/office/drawing/2015/9/8/chartex" xmlns:cx2="http://schemas.microsoft.com/office/drawing/2015/10/21/chartex" xmlns:cx3="http://schemas.microsoft.com/office/drawing/2016/5/9/chartex" xmlns:cx4="http://schemas.microsoft.com/office/drawing/2016/5/10/chartex" xmlns:cx5="http://schemas.microsoft.com/office/drawing/2016/5/11/chartex" xmlns:cx6="http://schemas.microsoft.com/office/drawing/2016/5/12/chartex" xmlns:cx7="http://schemas.microsoft.com/office/drawing/2016/5/13/chartex" xmlns:cx8="http://schemas.microsoft.com/office/drawing/2016/5/14/chartex" xmlns:mc="http://schemas.openxmlformats.org/markup-compatibility/2006" xmlns:aink="http://schemas.microsoft.com/office/drawing/2016/ink" xmlns:am3d="http://schemas.microsoft.com/office/drawing/2017/model3d" xmlns:o="urn:schemas-microsoft-com:office:office" xmlns:r="http://schemas.openxmlformats.org/officeDocument/2006/relationships" xmlns:m="http://schemas.openxmlformats.org/officeDocument/2006/math" xmlns:v="urn:schemas-microsoft-com:vml" xmlns:wp14="http://schemas.microsoft.com/office/word/2010/wordprocessingDrawing" xmlns:wp="http://schemas.openxmlformats.org/drawingml/2006/wordprocessingDrawing" xmlns:w10="urn:schemas-microsoft-com:office:word" xmlns:w="http://schemas.openxmlformats.org/wordprocessingml/2006/main" xmlns:w14="http://schemas.microsoft.com/office/word/2010/wordml" xmlns:w15="http://schemas.microsoft.com/office/word/2012/wordml" xmlns:w16cex="http://schemas.microsoft.com/office/word/2018/wordml/cex" xmlns:w16cid="http://schemas.microsoft.com/office/word/2016/wordml/cid" xmlns:w16="http://schemas.microsoft.com/office/word/2018/wordml" xmlns:w16se="http://schemas.microsoft.com/office/word/2015/wordml/symex" xmlns:wpg="http://schemas.microsoft.com/office/word/2010/wordprocessingGroup" xmlns:wpi="http://schemas.microsoft.com/office/word/2010/wordprocessingInk" xmlns:wne="http://schemas.microsoft.com/office/word/2006/wordml" xmlns:wps="http://schemas.microsoft.com/office/word/2010/wordprocessingShape" mc:Ignorable="w14 w15 w16se w16cid w16 w16cex wp14">
   <w:abstractNum w:abstractNumId="0" w15:restartNumberingAfterBreak="0">
     <w:nsid w:val="22305669"/>
     <w:multiLevelType w:val="hybridMultilevel"/>
@@ -3906,6 +4428,95 @@
     </w:lvl>
   </w:abstractNum>
   <w:abstractNum w:abstractNumId="5" w15:restartNumberingAfterBreak="0">
+    <w:nsid w:val="5B9F1E63"/>
+    <w:multiLevelType w:val="hybridMultilevel"/>
+    <w:tmpl w:val="D4D822A8"/>
+    <w:lvl w:ilvl="0" w:tplc="04160017">
+      <w:start w:val="1"/>
+      <w:numFmt w:val="lowerLetter"/>
+      <w:lvlText w:val="%1)"/>
+      <w:lvlJc w:val="left"/>
+      <w:pPr>
+        <w:ind w:left="720" w:hanging="360"/>
+      </w:pPr>
+      <w:rPr>
+        <w:rFonts w:hint="default"/>
+      </w:rPr>
+    </w:lvl>
+    <w:lvl w:ilvl="1" w:tplc="04160019" w:tentative="1">
+      <w:start w:val="1"/>
+      <w:numFmt w:val="lowerLetter"/>
+      <w:lvlText w:val="%2."/>
+      <w:lvlJc w:val="left"/>
+      <w:pPr>
+        <w:ind w:left="1440" w:hanging="360"/>
+      </w:pPr>
+    </w:lvl>
+    <w:lvl w:ilvl="2" w:tplc="0416001B" w:tentative="1">
+      <w:start w:val="1"/>
+      <w:numFmt w:val="lowerRoman"/>
+      <w:lvlText w:val="%3."/>
+      <w:lvlJc w:val="right"/>
+      <w:pPr>
+        <w:ind w:left="2160" w:hanging="180"/>
+      </w:pPr>
+    </w:lvl>
+    <w:lvl w:ilvl="3" w:tplc="0416000F" w:tentative="1">
+      <w:start w:val="1"/>
+      <w:numFmt w:val="decimal"/>
+      <w:lvlText w:val="%4."/>
+      <w:lvlJc w:val="left"/>
+      <w:pPr>
+        <w:ind w:left="2880" w:hanging="360"/>
+      </w:pPr>
+    </w:lvl>
+    <w:lvl w:ilvl="4" w:tplc="04160019" w:tentative="1">
+      <w:start w:val="1"/>
+      <w:numFmt w:val="lowerLetter"/>
+      <w:lvlText w:val="%5."/>
+      <w:lvlJc w:val="left"/>
+      <w:pPr>
+        <w:ind w:left="3600" w:hanging="360"/>
+      </w:pPr>
+    </w:lvl>
+    <w:lvl w:ilvl="5" w:tplc="0416001B" w:tentative="1">
+      <w:start w:val="1"/>
+      <w:numFmt w:val="lowerRoman"/>
+      <w:lvlText w:val="%6."/>
+      <w:lvlJc w:val="right"/>
+      <w:pPr>
+        <w:ind w:left="4320" w:hanging="180"/>
+      </w:pPr>
+    </w:lvl>
+    <w:lvl w:ilvl="6" w:tplc="0416000F" w:tentative="1">
+      <w:start w:val="1"/>
+      <w:numFmt w:val="decimal"/>
+      <w:lvlText w:val="%7."/>
+      <w:lvlJc w:val="left"/>
+      <w:pPr>
+        <w:ind w:left="5040" w:hanging="360"/>
+      </w:pPr>
+    </w:lvl>
+    <w:lvl w:ilvl="7" w:tplc="04160019" w:tentative="1">
+      <w:start w:val="1"/>
+      <w:numFmt w:val="lowerLetter"/>
+      <w:lvlText w:val="%8."/>
+      <w:lvlJc w:val="left"/>
+      <w:pPr>
+        <w:ind w:left="5760" w:hanging="360"/>
+      </w:pPr>
+    </w:lvl>
+    <w:lvl w:ilvl="8" w:tplc="0416001B" w:tentative="1">
+      <w:start w:val="1"/>
+      <w:numFmt w:val="lowerRoman"/>
+      <w:lvlText w:val="%9."/>
+      <w:lvlJc w:val="right"/>
+      <w:pPr>
+        <w:ind w:left="6480" w:hanging="180"/>
+      </w:pPr>
+    </w:lvl>
+  </w:abstractNum>
+  <w:abstractNum w:abstractNumId="6" w15:restartNumberingAfterBreak="0">
     <w:nsid w:val="63190DC6"/>
     <w:multiLevelType w:val="hybridMultilevel"/>
     <w:tmpl w:val="A03CB58A"/>
@@ -4004,7 +4615,7 @@
     <w:abstractNumId w:val="4"/>
   </w:num>
   <w:num w:numId="4">
-    <w:abstractNumId w:val="5"/>
+    <w:abstractNumId w:val="6"/>
   </w:num>
   <w:num w:numId="5">
     <w:abstractNumId w:val="1"/>
@@ -4012,11 +4623,14 @@
   <w:num w:numId="6">
     <w:abstractNumId w:val="3"/>
   </w:num>
+  <w:num w:numId="7">
+    <w:abstractNumId w:val="5"/>
+  </w:num>
 </w:numbering>
 </file>
 
 <file path=word/styles.xml><?xml version="1.0" encoding="utf-8"?>
-<w:styles xmlns:mc="http://schemas.openxmlformats.org/markup-compatibility/2006" xmlns:r="http://schemas.openxmlformats.org/officeDocument/2006/relationships" xmlns:w="http://schemas.openxmlformats.org/wordprocessingml/2006/main" xmlns:w14="http://schemas.microsoft.com/office/word/2010/wordml" xmlns:w15="http://schemas.microsoft.com/office/word/2012/wordml" xmlns:w16cid="http://schemas.microsoft.com/office/word/2016/wordml/cid" xmlns:w16se="http://schemas.microsoft.com/office/word/2015/wordml/symex" mc:Ignorable="w14 w15 w16se w16cid">
+<w:styles xmlns:mc="http://schemas.openxmlformats.org/markup-compatibility/2006" xmlns:r="http://schemas.openxmlformats.org/officeDocument/2006/relationships" xmlns:w="http://schemas.openxmlformats.org/wordprocessingml/2006/main" xmlns:w14="http://schemas.microsoft.com/office/word/2010/wordml" xmlns:w15="http://schemas.microsoft.com/office/word/2012/wordml" xmlns:w16cex="http://schemas.microsoft.com/office/word/2018/wordml/cex" xmlns:w16cid="http://schemas.microsoft.com/office/word/2016/wordml/cid" xmlns:w16="http://schemas.microsoft.com/office/word/2018/wordml" xmlns:w16se="http://schemas.microsoft.com/office/word/2015/wordml/symex" mc:Ignorable="w14 w15 w16se w16cid w16 w16cex">
   <w:docDefaults>
     <w:rPrDefault>
       <w:rPr>
@@ -4032,7 +4646,7 @@
       </w:pPr>
     </w:pPrDefault>
   </w:docDefaults>
-  <w:latentStyles w:defLockedState="0" w:defUIPriority="99" w:defSemiHidden="0" w:defUnhideWhenUsed="0" w:defQFormat="0" w:count="377">
+  <w:latentStyles w:defLockedState="0" w:defUIPriority="99" w:defSemiHidden="0" w:defUnhideWhenUsed="0" w:defQFormat="0" w:count="376">
     <w:lsdException w:name="Normal" w:uiPriority="0" w:qFormat="1"/>
     <w:lsdException w:name="heading 1" w:uiPriority="9" w:qFormat="1"/>
     <w:lsdException w:name="heading 2" w:semiHidden="1" w:uiPriority="9" w:unhideWhenUsed="1" w:qFormat="1"/>
@@ -4409,13 +5023,12 @@
     <w:lsdException w:name="Hashtag" w:semiHidden="1" w:unhideWhenUsed="1"/>
     <w:lsdException w:name="Unresolved Mention" w:semiHidden="1" w:unhideWhenUsed="1"/>
     <w:lsdException w:name="Smart Link" w:semiHidden="1" w:unhideWhenUsed="1"/>
-    <w:lsdException w:name="Smart Link Error" w:semiHidden="1" w:unhideWhenUsed="1"/>
   </w:latentStyles>
   <w:style w:type="paragraph" w:default="1" w:styleId="Normal">
     <w:name w:val="Normal"/>
     <w:qFormat/>
   </w:style>
-  <w:style w:type="character" w:default="1" w:styleId="Tipodeletrapredefinidodopargrafo">
+  <w:style w:type="character" w:default="1" w:styleId="Fontepargpadro">
     <w:name w:val="Default Paragraph Font"/>
     <w:uiPriority w:val="1"/>
     <w:semiHidden/>
@@ -4460,7 +5073,7 @@
   </w:style>
   <w:style w:type="character" w:styleId="Forte">
     <w:name w:val="Strong"/>
-    <w:basedOn w:val="Tipodeletrapredefinidodopargrafo"/>
+    <w:basedOn w:val="Fontepargpadro"/>
     <w:uiPriority w:val="22"/>
     <w:qFormat/>
     <w:rsid w:val="00260371"/>

</xml_diff>